<commit_message>
As used to aopply to Bigger Pockets as CTO.
</commit_message>
<xml_diff>
--- a/cv/arlo-manager-cover-letter.docx
+++ b/cv/arlo-manager-cover-letter.docx
@@ -2,6 +2,8 @@
 <file path=word/document.xml><?xml version="1.0" encoding="utf-8"?>
 <w:document xmlns:wpc="http://schemas.microsoft.com/office/word/2010/wordprocessingCanvas" xmlns:cx="http://schemas.microsoft.com/office/drawing/2014/chartex" xmlns:cx1="http://schemas.microsoft.com/office/drawing/2015/9/8/chartex" xmlns:cx2="http://schemas.microsoft.com/office/drawing/2015/10/21/chartex" xmlns:cx3="http://schemas.microsoft.com/office/drawing/2016/5/9/chartex" xmlns:cx4="http://schemas.microsoft.com/office/drawing/2016/5/10/chartex" xmlns:cx5="http://schemas.microsoft.com/office/drawing/2016/5/11/chartex" xmlns:cx6="http://schemas.microsoft.com/office/drawing/2016/5/12/chartex" xmlns:cx7="http://schemas.microsoft.com/office/drawing/2016/5/13/chartex" xmlns:cx8="http://schemas.microsoft.com/office/drawing/2016/5/14/chartex" xmlns:mc="http://schemas.openxmlformats.org/markup-compatibility/2006" xmlns:aink="http://schemas.microsoft.com/office/drawing/2016/ink" xmlns:am3d="http://schemas.microsoft.com/office/drawing/2017/model3d" xmlns:o="urn:schemas-microsoft-com:office:office" xmlns:r="http://schemas.openxmlformats.org/officeDocument/2006/relationships" xmlns:m="http://schemas.openxmlformats.org/officeDocument/2006/math" xmlns:v="urn:schemas-microsoft-com:vml" xmlns:wp14="http://schemas.microsoft.com/office/word/2010/wordprocessingDrawing" xmlns:wp="http://schemas.openxmlformats.org/drawingml/2006/wordprocessingDrawing" xmlns:w10="urn:schemas-microsoft-com:office:word" xmlns:w="http://schemas.openxmlformats.org/wordprocessingml/2006/main" xmlns:w14="http://schemas.microsoft.com/office/word/2010/wordml" xmlns:w15="http://schemas.microsoft.com/office/word/2012/wordml" xmlns:w16cid="http://schemas.microsoft.com/office/word/2016/wordml/cid" xmlns:w16se="http://schemas.microsoft.com/office/word/2015/wordml/symex" xmlns:wpg="http://schemas.microsoft.com/office/word/2010/wordprocessingGroup" xmlns:wpi="http://schemas.microsoft.com/office/word/2010/wordprocessingInk" xmlns:wne="http://schemas.microsoft.com/office/word/2006/wordml" xmlns:wps="http://schemas.microsoft.com/office/word/2010/wordprocessingShape" mc:Ignorable="w14 w15 w16se w16cid wp14">
   <w:body>
+    <w:bookmarkStart w:id="0" w:name="_GoBack"/>
+    <w:bookmarkEnd w:id="0"/>
     <w:p>
       <w:pPr>
         <w:pStyle w:val="GraphicAnchor"/>
@@ -423,7 +425,7 @@
               <w:outlineLvl w:val="3"/>
             </w:pPr>
             <w:r>
-              <w:t>Legacy Code Mender</w:t>
+              <w:t>Agile Executive</w:t>
             </w:r>
           </w:p>
         </w:tc>
@@ -469,7 +471,10 @@
               <w:outlineLvl w:val="4"/>
             </w:pPr>
             <w:r>
-              <w:t>Technical Mentor</w:t>
+              <w:t>Legacy Code</w:t>
+            </w:r>
+            <w:r>
+              <w:t xml:space="preserve"> Mentor</w:t>
             </w:r>
           </w:p>
         </w:tc>
@@ -550,7 +555,15 @@
               <w:pStyle w:val="Address"/>
             </w:pPr>
             <w:r>
-              <w:t>GitHub</w:t>
+              <w:t>Bigger Pockets</w:t>
+            </w:r>
+          </w:p>
+          <w:p>
+            <w:pPr>
+              <w:pStyle w:val="Address"/>
+            </w:pPr>
+            <w:r>
+              <w:t>Denver, CO</w:t>
             </w:r>
           </w:p>
         </w:tc>
@@ -981,42 +994,55 @@
           </w:p>
           <w:p>
             <w:r>
-              <w:t xml:space="preserve">I am interested in becoming a people manager for your API team. </w:t>
-            </w:r>
-            <w:r>
-              <w:t>I am passionate about improving the lives of developers</w:t>
-            </w:r>
-            <w:r>
-              <w:t xml:space="preserve">. That is why I’ve focused my last 8 years on 2 things: eliminating developer </w:t>
+              <w:t xml:space="preserve">I am interested in becoming </w:t>
+            </w:r>
+            <w:r>
+              <w:t>your CTO</w:t>
+            </w:r>
+            <w:r>
+              <w:t xml:space="preserve">. </w:t>
+            </w:r>
+            <w:r>
+              <w:t xml:space="preserve">I am passionate about improving the lives of developers. That is why I’ve focused my last 8 years on 2 things: eliminating developer </w:t>
             </w:r>
             <w:r>
               <w:t>frustration and</w:t>
             </w:r>
             <w:r>
-              <w:t xml:space="preserve"> </w:t>
-            </w:r>
-            <w:bookmarkStart w:id="0" w:name="_GoBack"/>
-            <w:bookmarkEnd w:id="0"/>
-            <w:r>
-              <w:t>creating psychological safety</w:t>
-            </w:r>
-            <w:r>
-              <w:t>.</w:t>
-            </w:r>
-            <w:r>
-              <w:t xml:space="preserve"> </w:t>
-            </w:r>
-            <w:r>
-              <w:t>I have a long experience leading people, both from positions of authority and positions of influence. This role is particularly intriguing for me because it is a remote position, and I live a location-independent life.</w:t>
+              <w:t xml:space="preserve"> creating psychological safety. </w:t>
+            </w:r>
+            <w:r>
+              <w:t xml:space="preserve">My main tools have been from the Agile world, including DevOps, incremental strategy, and growing responsible ownership. </w:t>
+            </w:r>
+            <w:r>
+              <w:t>I have a long experience leading people, both from positions of authority and positions of influence.</w:t>
             </w:r>
           </w:p>
           <w:p/>
           <w:p>
             <w:r>
-              <w:t>I have worked all over software companies: dev, test, pm, coach, individual contributor, team manager, director, and CTO. In that time, I’ve always focused on how I can strengthen my entire team. As a result, teams I’ve influenced have had much higher productivity than peer teams, arising from much higher quality and collaboration. As an example, the couple dozen implementation teams I taught Safeguarding to at Tableau reduced their new bugs created per day by about half over a quarter.</w:t>
-            </w:r>
-            <w:r>
-              <w:t xml:space="preserve"> Additionally, several different teams I’ve led have become comfortable regularly sharing their feelings, and valuing anger, sadness, fear, and shame to usefully inform the team and guide direction long before the rational mind could analyze the situation. This psychological safety became, unsurprisingly, the cornerstone of our collaboration.</w:t>
+              <w:t xml:space="preserve">I have worked all over software companies: dev, test, pm, coach, individual contributor, team manager, director, and CTO. In that time, I’ve always focused on how I can strengthen my entire team. As a result, teams I’ve influenced have had much higher productivity than peer teams, arising from much higher quality and collaboration. As an example, the couple dozen teams I </w:t>
+            </w:r>
+            <w:r>
+              <w:t xml:space="preserve">worked with </w:t>
+            </w:r>
+            <w:r>
+              <w:t xml:space="preserve">at Tableau reduced new bugs created </w:t>
+            </w:r>
+            <w:r>
+              <w:t>by 50%, within one quarter</w:t>
+            </w:r>
+            <w:r>
+              <w:t>.</w:t>
+            </w:r>
+            <w:r>
+              <w:t xml:space="preserve"> </w:t>
+            </w:r>
+            <w:r>
+              <w:t xml:space="preserve"> At a prior company, I was able to improve team responsibility and leader safety such that we could move more decisions to the point of greatest detail information – an implementation team. This led to a decrease in median lead time to decision from about a month to within an hour. Finally, early on in my career I was CTO and a member of the board of directors. I developed our technical strategy and presented it to shareholders each quarter for several years</w:t>
+            </w:r>
+            <w:r>
+              <w:t>.</w:t>
             </w:r>
           </w:p>
           <w:p/>
@@ -1025,7 +1051,13 @@
               <w:t>Thank you for taking the time to read my resume. I l</w:t>
             </w:r>
             <w:r>
-              <w:t>ook forward to working together to improve the lives of developers – both inside and served by GitHub.</w:t>
+              <w:t xml:space="preserve">ook forward to working together to improve the lives of </w:t>
+            </w:r>
+            <w:r>
+              <w:t>our developers and the customers they serve</w:t>
+            </w:r>
+            <w:r>
+              <w:t>.</w:t>
             </w:r>
           </w:p>
           <w:p/>
@@ -2721,6 +2753,7 @@
     <w:sig w:usb0="00000007" w:usb1="00000000" w:usb2="00000000" w:usb3="00000000" w:csb0="00000003" w:csb1="00000000"/>
   </w:font>
   <w:font w:name="Segoe UI">
+    <w:altName w:val="Courier New"/>
     <w:panose1 w:val="020B0502040204020203"/>
     <w:charset w:val="00"/>
     <w:family w:val="swiss"/>
@@ -2760,7 +2793,11 @@
   </w:compat>
   <w:rsids>
     <w:rsidRoot w:val="00D96B3E"/>
+    <w:rsid w:val="00236A72"/>
+    <w:rsid w:val="00636993"/>
+    <w:rsid w:val="00B2627D"/>
     <w:rsid w:val="00D96B3E"/>
+    <w:rsid w:val="00FC5A3A"/>
   </w:rsids>
   <m:mathPr>
     <m:mathFont m:val="Cambria Math"/>
@@ -3579,6 +3616,23 @@
 </file>
 
 <file path=customXml/item1.xml><?xml version="1.0" encoding="utf-8"?>
+<?mso-contentType ?>
+<FormTemplates xmlns="http://schemas.microsoft.com/sharepoint/v3/contenttype/forms">
+  <Display>DocumentLibraryForm</Display>
+  <Edit>DocumentLibraryForm</Edit>
+  <New>DocumentLibraryForm</New>
+</FormTemplates>
+</file>
+
+<file path=customXml/item2.xml><?xml version="1.0" encoding="utf-8"?>
+<p:properties xmlns:p="http://schemas.microsoft.com/office/2006/metadata/properties" xmlns:xsi="http://www.w3.org/2001/XMLSchema-instance" xmlns:pc="http://schemas.microsoft.com/office/infopath/2007/PartnerControls">
+  <documentManagement>
+    <MediaServiceKeyPoints xmlns="71af3243-3dd4-4a8d-8c0d-dd76da1f02a5" xsi:nil="true"/>
+  </documentManagement>
+</p:properties>
+</file>
+
+<file path=customXml/item3.xml><?xml version="1.0" encoding="utf-8"?>
 <ct:contentTypeSchema xmlns:ct="http://schemas.microsoft.com/office/2006/metadata/contentType" xmlns:ma="http://schemas.microsoft.com/office/2006/metadata/properties/metaAttributes" ct:_="" ma:_="" ma:contentTypeName="Document" ma:contentTypeID="0x01010079F111ED35F8CC479449609E8A0923A6" ma:contentTypeVersion="11" ma:contentTypeDescription="Create a new document." ma:contentTypeScope="" ma:versionID="9677210f24a1be23c92c90fd886aa0aa">
   <xsd:schema xmlns:xsd="http://www.w3.org/2001/XMLSchema" xmlns:xs="http://www.w3.org/2001/XMLSchema" xmlns:p="http://schemas.microsoft.com/office/2006/metadata/properties" xmlns:ns2="71af3243-3dd4-4a8d-8c0d-dd76da1f02a5" xmlns:ns3="16c05727-aa75-4e4a-9b5f-8a80a1165891" targetNamespace="http://schemas.microsoft.com/office/2006/metadata/properties" ma:root="true" ma:fieldsID="60e05723c5c1908df1a1a4ebf11d344e" ns2:_="" ns3:_="">
     <xsd:import namespace="71af3243-3dd4-4a8d-8c0d-dd76da1f02a5"/>
@@ -3789,24 +3843,25 @@
 </ct:contentTypeSchema>
 </file>
 
-<file path=customXml/item2.xml><?xml version="1.0" encoding="utf-8"?>
-<p:properties xmlns:p="http://schemas.microsoft.com/office/2006/metadata/properties" xmlns:xsi="http://www.w3.org/2001/XMLSchema-instance" xmlns:pc="http://schemas.microsoft.com/office/infopath/2007/PartnerControls">
-  <documentManagement>
-    <MediaServiceKeyPoints xmlns="71af3243-3dd4-4a8d-8c0d-dd76da1f02a5" xsi:nil="true"/>
-  </documentManagement>
-</p:properties>
+<file path=customXml/itemProps1.xml><?xml version="1.0" encoding="utf-8"?>
+<ds:datastoreItem xmlns:ds="http://schemas.openxmlformats.org/officeDocument/2006/customXml" ds:itemID="{85B2D3CD-F7A1-4C45-A991-16EFF31D7825}">
+  <ds:schemaRefs>
+    <ds:schemaRef ds:uri="http://schemas.microsoft.com/sharepoint/v3/contenttype/forms"/>
+  </ds:schemaRefs>
+</ds:datastoreItem>
 </file>
 
-<file path=customXml/item3.xml><?xml version="1.0" encoding="utf-8"?>
-<?mso-contentType ?>
-<FormTemplates xmlns="http://schemas.microsoft.com/sharepoint/v3/contenttype/forms">
-  <Display>DocumentLibraryForm</Display>
-  <Edit>DocumentLibraryForm</Edit>
-  <New>DocumentLibraryForm</New>
-</FormTemplates>
+<file path=customXml/itemProps2.xml><?xml version="1.0" encoding="utf-8"?>
+<ds:datastoreItem xmlns:ds="http://schemas.openxmlformats.org/officeDocument/2006/customXml" ds:itemID="{85279D3A-CE3F-4A7C-952D-07BCFDAEB819}">
+  <ds:schemaRefs>
+    <ds:schemaRef ds:uri="http://schemas.microsoft.com/office/2006/metadata/properties"/>
+    <ds:schemaRef ds:uri="http://schemas.microsoft.com/office/infopath/2007/PartnerControls"/>
+    <ds:schemaRef ds:uri="71af3243-3dd4-4a8d-8c0d-dd76da1f02a5"/>
+  </ds:schemaRefs>
+</ds:datastoreItem>
 </file>
 
-<file path=customXml/itemProps1.xml><?xml version="1.0" encoding="utf-8"?>
+<file path=customXml/itemProps3.xml><?xml version="1.0" encoding="utf-8"?>
 <ds:datastoreItem xmlns:ds="http://schemas.openxmlformats.org/officeDocument/2006/customXml" ds:itemID="{A2882C9A-AB15-4C62-8157-4794DAD64ACD}">
   <ds:schemaRefs>
     <ds:schemaRef ds:uri="http://schemas.microsoft.com/office/2006/metadata/contentType"/>
@@ -3823,22 +3878,4 @@
     <ds:schemaRef ds:uri="http://schemas.microsoft.com/internal/obd"/>
   </ds:schemaRefs>
 </ds:datastoreItem>
-</file>
-
-<file path=customXml/itemProps2.xml><?xml version="1.0" encoding="utf-8"?>
-<ds:datastoreItem xmlns:ds="http://schemas.openxmlformats.org/officeDocument/2006/customXml" ds:itemID="{85279D3A-CE3F-4A7C-952D-07BCFDAEB819}">
-  <ds:schemaRefs>
-    <ds:schemaRef ds:uri="http://schemas.microsoft.com/office/2006/metadata/properties"/>
-    <ds:schemaRef ds:uri="http://schemas.microsoft.com/office/infopath/2007/PartnerControls"/>
-    <ds:schemaRef ds:uri="71af3243-3dd4-4a8d-8c0d-dd76da1f02a5"/>
-  </ds:schemaRefs>
-</ds:datastoreItem>
-</file>
-
-<file path=customXml/itemProps3.xml><?xml version="1.0" encoding="utf-8"?>
-<ds:datastoreItem xmlns:ds="http://schemas.openxmlformats.org/officeDocument/2006/customXml" ds:itemID="{85B2D3CD-F7A1-4C45-A991-16EFF31D7825}">
-  <ds:schemaRefs>
-    <ds:schemaRef ds:uri="http://schemas.microsoft.com/sharepoint/v3/contenttype/forms"/>
-  </ds:schemaRefs>
-</ds:datastoreItem>
 </file>
</xml_diff>